<commit_message>
finalized version of my CV
</commit_message>
<xml_diff>
--- a/curriculum_vitae/curriculum_vitae.docx
+++ b/curriculum_vitae/curriculum_vitae.docx
@@ -3647,364 +3647,352 @@
           <w:sz w:val="20"/>
         </w:rPr>
       </w:pPr>
+    </w:p>
+    <w:p>
+      <w:pPr>
+        <w:pStyle w:val="SectionHeading"/>
+        <w:jc w:val="both"/>
+        <w:rPr>
+          <w:sz w:val="20"/>
+        </w:rPr>
+      </w:pPr>
+      <w:r>
+        <w:rPr>
+          <w:sz w:val="20"/>
+        </w:rPr>
+        <w:lastRenderedPageBreak/>
+        <w:t>ComputING EXPERIENCE</w:t>
+      </w:r>
+    </w:p>
+    <w:p>
+      <w:pPr>
+        <w:pStyle w:val="NormalBodyText"/>
+        <w:jc w:val="both"/>
+        <w:rPr>
+          <w:b/>
+          <w:sz w:val="20"/>
+        </w:rPr>
+      </w:pPr>
+      <w:r>
+        <w:rPr>
+          <w:b/>
+          <w:sz w:val="20"/>
+        </w:rPr>
+        <w:t>Programming Languages</w:t>
+      </w:r>
+    </w:p>
+    <w:p>
+      <w:pPr>
+        <w:pStyle w:val="NormalBodyText"/>
+        <w:spacing w:after="80"/>
+        <w:jc w:val="both"/>
+        <w:rPr>
+          <w:sz w:val="20"/>
+        </w:rPr>
+      </w:pPr>
+      <w:r>
+        <w:rPr>
+          <w:sz w:val="20"/>
+        </w:rPr>
+        <w:t xml:space="preserve">• </w:t>
+      </w:r>
+      <w:r>
+        <w:rPr>
+          <w:sz w:val="20"/>
+        </w:rPr>
+        <w:t>C/C++, Python</w:t>
+      </w:r>
+    </w:p>
+    <w:p>
+      <w:pPr>
+        <w:pStyle w:val="NormalBodyText"/>
+        <w:jc w:val="both"/>
+        <w:rPr>
+          <w:b/>
+          <w:sz w:val="20"/>
+        </w:rPr>
+      </w:pPr>
+      <w:r>
+        <w:rPr>
+          <w:b/>
+          <w:sz w:val="20"/>
+        </w:rPr>
+        <w:t>Cod</w:t>
+      </w:r>
+      <w:r>
+        <w:rPr>
+          <w:b/>
+          <w:sz w:val="20"/>
+        </w:rPr>
+        <w:t>ing</w:t>
+      </w:r>
+    </w:p>
+    <w:p>
+      <w:pPr>
+        <w:pStyle w:val="NormalBodyText"/>
+        <w:jc w:val="both"/>
+        <w:rPr>
+          <w:sz w:val="20"/>
+        </w:rPr>
+      </w:pPr>
+      <w:r>
+        <w:rPr>
+          <w:sz w:val="20"/>
+        </w:rPr>
+        <w:t>• Monte Carlo</w:t>
+      </w:r>
+      <w:r>
+        <w:rPr>
+          <w:sz w:val="20"/>
+        </w:rPr>
+        <w:t xml:space="preserve"> and</w:t>
+      </w:r>
+      <w:r>
+        <w:rPr>
+          <w:sz w:val="20"/>
+        </w:rPr>
+        <w:t xml:space="preserve"> Molecular Dynamics Simulation</w:t>
+      </w:r>
+      <w:r>
+        <w:rPr>
+          <w:sz w:val="20"/>
+        </w:rPr>
+        <w:t>s</w:t>
+      </w:r>
+    </w:p>
+    <w:p>
+      <w:pPr>
+        <w:pStyle w:val="NormalBodyText"/>
+        <w:jc w:val="both"/>
+        <w:rPr>
+          <w:sz w:val="20"/>
+        </w:rPr>
+      </w:pPr>
+      <w:r>
+        <w:rPr>
+          <w:sz w:val="20"/>
+        </w:rPr>
+        <w:t xml:space="preserve">• Relative Entropy Maximization </w:t>
+      </w:r>
+      <w:r>
+        <w:rPr>
+          <w:sz w:val="20"/>
+        </w:rPr>
+        <w:t xml:space="preserve"> </w:t>
+      </w:r>
+    </w:p>
+    <w:p>
+      <w:pPr>
+        <w:pStyle w:val="NormalBodyText"/>
+        <w:jc w:val="both"/>
+        <w:rPr>
+          <w:sz w:val="20"/>
+        </w:rPr>
+      </w:pPr>
+      <w:r>
+        <w:rPr>
+          <w:sz w:val="20"/>
+        </w:rPr>
+        <w:t xml:space="preserve">• </w:t>
+      </w:r>
+      <w:r>
+        <w:rPr>
+          <w:sz w:val="20"/>
+        </w:rPr>
+        <w:t xml:space="preserve">Integral Equation </w:t>
+      </w:r>
+      <w:r>
+        <w:rPr>
+          <w:sz w:val="20"/>
+        </w:rPr>
+        <w:t>Solv</w:t>
+      </w:r>
+      <w:r>
+        <w:rPr>
+          <w:sz w:val="20"/>
+        </w:rPr>
+        <w:t>ers</w:t>
+      </w:r>
+    </w:p>
+    <w:p>
+      <w:pPr>
+        <w:pStyle w:val="NormalBodyText"/>
+        <w:jc w:val="both"/>
+        <w:rPr>
+          <w:sz w:val="20"/>
+        </w:rPr>
+      </w:pPr>
+      <w:r>
+        <w:rPr>
+          <w:sz w:val="20"/>
+        </w:rPr>
+        <w:t xml:space="preserve">• </w:t>
+      </w:r>
+      <w:r>
+        <w:rPr>
+          <w:sz w:val="20"/>
+        </w:rPr>
+        <w:t>Simulated Annealing</w:t>
+      </w:r>
+      <w:r>
+        <w:rPr>
+          <w:sz w:val="20"/>
+        </w:rPr>
+        <w:t xml:space="preserve"> Optimization</w:t>
+      </w:r>
+    </w:p>
+    <w:p>
+      <w:pPr>
+        <w:pStyle w:val="NormalBodyText"/>
+        <w:spacing w:after="120"/>
+        <w:jc w:val="both"/>
+        <w:rPr>
+          <w:sz w:val="20"/>
+        </w:rPr>
+      </w:pPr>
+      <w:r>
+        <w:rPr>
+          <w:sz w:val="20"/>
+        </w:rPr>
+        <w:t>• Stochastic Integration</w:t>
+      </w:r>
+    </w:p>
+    <w:p>
+      <w:pPr>
+        <w:pStyle w:val="NormalBodyText"/>
+        <w:jc w:val="both"/>
+        <w:rPr>
+          <w:b/>
+          <w:sz w:val="20"/>
+        </w:rPr>
+      </w:pPr>
+      <w:r>
+        <w:rPr>
+          <w:b/>
+          <w:sz w:val="20"/>
+        </w:rPr>
+        <w:t>Statistical Packages</w:t>
+      </w:r>
+    </w:p>
+    <w:p>
+      <w:pPr>
+        <w:pStyle w:val="NormalBodyText"/>
+        <w:jc w:val="both"/>
+        <w:rPr>
+          <w:sz w:val="20"/>
+        </w:rPr>
+      </w:pPr>
+      <w:r>
+        <w:rPr>
+          <w:sz w:val="20"/>
+        </w:rPr>
+        <w:t xml:space="preserve">• </w:t>
+      </w:r>
+      <w:proofErr w:type="spellStart"/>
+      <w:r>
+        <w:rPr>
+          <w:sz w:val="20"/>
+        </w:rPr>
+        <w:t>SciKit</w:t>
+      </w:r>
+      <w:proofErr w:type="spellEnd"/>
+      <w:r>
+        <w:rPr>
+          <w:sz w:val="20"/>
+        </w:rPr>
+        <w:t xml:space="preserve">-Learn </w:t>
+      </w:r>
+      <w:r>
+        <w:rPr>
+          <w:sz w:val="20"/>
+        </w:rPr>
+        <w:t>[Python]</w:t>
+      </w:r>
+    </w:p>
+    <w:p>
+      <w:pPr>
+        <w:pStyle w:val="NormalBodyText"/>
+        <w:spacing w:after="80"/>
+        <w:jc w:val="both"/>
+        <w:rPr>
+          <w:sz w:val="20"/>
+        </w:rPr>
+      </w:pPr>
+      <w:r>
+        <w:rPr>
+          <w:sz w:val="20"/>
+        </w:rPr>
+        <w:t xml:space="preserve">• </w:t>
+      </w:r>
+      <w:proofErr w:type="spellStart"/>
+      <w:r>
+        <w:rPr>
+          <w:sz w:val="20"/>
+        </w:rPr>
+        <w:t>Gensim</w:t>
+      </w:r>
+      <w:proofErr w:type="spellEnd"/>
+      <w:r>
+        <w:rPr>
+          <w:sz w:val="20"/>
+        </w:rPr>
+        <w:t xml:space="preserve"> for Natural Language Processing</w:t>
+      </w:r>
+      <w:r>
+        <w:rPr>
+          <w:sz w:val="20"/>
+        </w:rPr>
+        <w:t xml:space="preserve"> and Topic Modeling</w:t>
+      </w:r>
+      <w:r>
+        <w:rPr>
+          <w:sz w:val="20"/>
+        </w:rPr>
+        <w:t xml:space="preserve"> [Python]</w:t>
+      </w:r>
+    </w:p>
+    <w:p>
+      <w:pPr>
+        <w:pStyle w:val="NormalBodyText"/>
+        <w:jc w:val="both"/>
+        <w:rPr>
+          <w:b/>
+          <w:sz w:val="20"/>
+        </w:rPr>
+      </w:pPr>
+      <w:r>
+        <w:rPr>
+          <w:b/>
+          <w:sz w:val="20"/>
+        </w:rPr>
+        <w:t>Mathematical Packages</w:t>
+      </w:r>
+    </w:p>
+    <w:p>
+      <w:pPr>
+        <w:pStyle w:val="NormalBodyText"/>
+        <w:jc w:val="both"/>
+        <w:rPr>
+          <w:sz w:val="20"/>
+        </w:rPr>
+      </w:pPr>
+      <w:r>
+        <w:rPr>
+          <w:sz w:val="20"/>
+        </w:rPr>
+        <w:t xml:space="preserve">• </w:t>
+      </w:r>
+      <w:r>
+        <w:rPr>
+          <w:sz w:val="20"/>
+        </w:rPr>
+        <w:t>Mathematica</w:t>
+      </w:r>
       <w:bookmarkStart w:id="0" w:name="_GoBack"/>
       <w:bookmarkEnd w:id="0"/>
     </w:p>
     <w:p>
       <w:pPr>
-        <w:pStyle w:val="SectionHeading"/>
-        <w:jc w:val="both"/>
-        <w:rPr>
-          <w:sz w:val="20"/>
-        </w:rPr>
-      </w:pPr>
-      <w:r>
-        <w:rPr>
-          <w:sz w:val="20"/>
-        </w:rPr>
-        <w:lastRenderedPageBreak/>
-        <w:t>ComputING EXPERIENCE</w:t>
-      </w:r>
-    </w:p>
-    <w:p>
-      <w:pPr>
-        <w:pStyle w:val="NormalBodyText"/>
-        <w:jc w:val="both"/>
-        <w:rPr>
-          <w:b/>
-          <w:sz w:val="20"/>
-        </w:rPr>
-      </w:pPr>
-      <w:r>
-        <w:rPr>
-          <w:b/>
-          <w:sz w:val="20"/>
-        </w:rPr>
-        <w:t>Programming Languages</w:t>
-      </w:r>
-    </w:p>
-    <w:p>
-      <w:pPr>
-        <w:pStyle w:val="NormalBodyText"/>
-        <w:spacing w:after="80"/>
-        <w:jc w:val="both"/>
-        <w:rPr>
-          <w:sz w:val="20"/>
-        </w:rPr>
-      </w:pPr>
-      <w:r>
-        <w:rPr>
-          <w:sz w:val="20"/>
-        </w:rPr>
-        <w:t xml:space="preserve">• </w:t>
-      </w:r>
-      <w:r>
-        <w:rPr>
-          <w:sz w:val="20"/>
-        </w:rPr>
-        <w:t>C/C++, Python</w:t>
-      </w:r>
-    </w:p>
-    <w:p>
-      <w:pPr>
-        <w:pStyle w:val="NormalBodyText"/>
-        <w:jc w:val="both"/>
-        <w:rPr>
-          <w:b/>
-          <w:sz w:val="20"/>
-        </w:rPr>
-      </w:pPr>
-      <w:r>
-        <w:rPr>
-          <w:b/>
-          <w:sz w:val="20"/>
-        </w:rPr>
-        <w:t>Cod</w:t>
-      </w:r>
-      <w:r>
-        <w:rPr>
-          <w:b/>
-          <w:sz w:val="20"/>
-        </w:rPr>
-        <w:t>ing</w:t>
-      </w:r>
-    </w:p>
-    <w:p>
-      <w:pPr>
-        <w:pStyle w:val="NormalBodyText"/>
-        <w:jc w:val="both"/>
-        <w:rPr>
-          <w:sz w:val="20"/>
-        </w:rPr>
-      </w:pPr>
-      <w:r>
-        <w:rPr>
-          <w:sz w:val="20"/>
-        </w:rPr>
-        <w:t>• Monte Carlo</w:t>
-      </w:r>
-      <w:r>
-        <w:rPr>
-          <w:sz w:val="20"/>
-        </w:rPr>
-        <w:t xml:space="preserve"> and</w:t>
-      </w:r>
-      <w:r>
-        <w:rPr>
-          <w:sz w:val="20"/>
-        </w:rPr>
-        <w:t xml:space="preserve"> Molecular Dynamics Simulation</w:t>
-      </w:r>
-      <w:r>
-        <w:rPr>
-          <w:sz w:val="20"/>
-        </w:rPr>
-        <w:t>s</w:t>
-      </w:r>
-    </w:p>
-    <w:p>
-      <w:pPr>
-        <w:pStyle w:val="NormalBodyText"/>
-        <w:jc w:val="both"/>
-        <w:rPr>
-          <w:sz w:val="20"/>
-        </w:rPr>
-      </w:pPr>
-      <w:r>
-        <w:rPr>
-          <w:sz w:val="20"/>
-        </w:rPr>
-        <w:t xml:space="preserve">• Relative Entropy Maximization </w:t>
-      </w:r>
-      <w:r>
-        <w:rPr>
-          <w:sz w:val="20"/>
-        </w:rPr>
-        <w:t xml:space="preserve"> </w:t>
-      </w:r>
-    </w:p>
-    <w:p>
-      <w:pPr>
-        <w:pStyle w:val="NormalBodyText"/>
-        <w:jc w:val="both"/>
-        <w:rPr>
-          <w:sz w:val="20"/>
-        </w:rPr>
-      </w:pPr>
-      <w:r>
-        <w:rPr>
-          <w:sz w:val="20"/>
-        </w:rPr>
-        <w:t xml:space="preserve">• </w:t>
-      </w:r>
-      <w:r>
-        <w:rPr>
-          <w:sz w:val="20"/>
-        </w:rPr>
-        <w:t xml:space="preserve">Integral Equation </w:t>
-      </w:r>
-      <w:r>
-        <w:rPr>
-          <w:sz w:val="20"/>
-        </w:rPr>
-        <w:t>Solv</w:t>
-      </w:r>
-      <w:r>
-        <w:rPr>
-          <w:sz w:val="20"/>
-        </w:rPr>
-        <w:t>ers</w:t>
-      </w:r>
-    </w:p>
-    <w:p>
-      <w:pPr>
-        <w:pStyle w:val="NormalBodyText"/>
-        <w:jc w:val="both"/>
-        <w:rPr>
-          <w:sz w:val="20"/>
-        </w:rPr>
-      </w:pPr>
-      <w:r>
-        <w:rPr>
-          <w:sz w:val="20"/>
-        </w:rPr>
-        <w:t xml:space="preserve">• </w:t>
-      </w:r>
-      <w:r>
-        <w:rPr>
-          <w:sz w:val="20"/>
-        </w:rPr>
-        <w:t>Simulated Annealing</w:t>
-      </w:r>
-      <w:r>
-        <w:rPr>
-          <w:sz w:val="20"/>
-        </w:rPr>
-        <w:t xml:space="preserve"> Optimization</w:t>
-      </w:r>
-    </w:p>
-    <w:p>
-      <w:pPr>
-        <w:pStyle w:val="NormalBodyText"/>
-        <w:spacing w:after="120"/>
-        <w:jc w:val="both"/>
-        <w:rPr>
-          <w:sz w:val="20"/>
-        </w:rPr>
-      </w:pPr>
-      <w:r>
-        <w:rPr>
-          <w:sz w:val="20"/>
-        </w:rPr>
-        <w:t>• Stochastic Integration</w:t>
-      </w:r>
-    </w:p>
-    <w:p>
-      <w:pPr>
-        <w:pStyle w:val="NormalBodyText"/>
-        <w:jc w:val="both"/>
-        <w:rPr>
-          <w:b/>
-          <w:sz w:val="20"/>
-        </w:rPr>
-      </w:pPr>
-      <w:r>
-        <w:rPr>
-          <w:b/>
-          <w:sz w:val="20"/>
-        </w:rPr>
-        <w:t>Statistical Packages</w:t>
-      </w:r>
-    </w:p>
-    <w:p>
-      <w:pPr>
-        <w:pStyle w:val="NormalBodyText"/>
-        <w:jc w:val="both"/>
-        <w:rPr>
-          <w:sz w:val="20"/>
-        </w:rPr>
-      </w:pPr>
-      <w:r>
-        <w:rPr>
-          <w:sz w:val="20"/>
-        </w:rPr>
-        <w:t xml:space="preserve">• </w:t>
-      </w:r>
-      <w:proofErr w:type="spellStart"/>
-      <w:r>
-        <w:rPr>
-          <w:sz w:val="20"/>
-        </w:rPr>
-        <w:t>SciKit</w:t>
-      </w:r>
-      <w:proofErr w:type="spellEnd"/>
-      <w:r>
-        <w:rPr>
-          <w:sz w:val="20"/>
-        </w:rPr>
-        <w:t xml:space="preserve">-Learn </w:t>
-      </w:r>
-      <w:r>
-        <w:rPr>
-          <w:sz w:val="20"/>
-        </w:rPr>
-        <w:t>[Python]</w:t>
-      </w:r>
-    </w:p>
-    <w:p>
-      <w:pPr>
-        <w:pStyle w:val="NormalBodyText"/>
-        <w:spacing w:after="80"/>
-        <w:jc w:val="both"/>
-        <w:rPr>
-          <w:sz w:val="20"/>
-        </w:rPr>
-      </w:pPr>
-      <w:r>
-        <w:rPr>
-          <w:sz w:val="20"/>
-        </w:rPr>
-        <w:t xml:space="preserve">• </w:t>
-      </w:r>
-      <w:proofErr w:type="spellStart"/>
-      <w:r>
-        <w:rPr>
-          <w:sz w:val="20"/>
-        </w:rPr>
-        <w:t>Gensim</w:t>
-      </w:r>
-      <w:proofErr w:type="spellEnd"/>
-      <w:r>
-        <w:rPr>
-          <w:sz w:val="20"/>
-        </w:rPr>
-        <w:t xml:space="preserve"> for Natural Language Processing</w:t>
-      </w:r>
-      <w:r>
-        <w:rPr>
-          <w:sz w:val="20"/>
-        </w:rPr>
-        <w:t xml:space="preserve"> and Topic Modeling</w:t>
-      </w:r>
-      <w:r>
-        <w:rPr>
-          <w:sz w:val="20"/>
-        </w:rPr>
-        <w:t xml:space="preserve"> [Python]</w:t>
-      </w:r>
-    </w:p>
-    <w:p>
-      <w:pPr>
-        <w:pStyle w:val="NormalBodyText"/>
-        <w:jc w:val="both"/>
-        <w:rPr>
-          <w:b/>
-          <w:sz w:val="20"/>
-        </w:rPr>
-      </w:pPr>
-      <w:r>
-        <w:rPr>
-          <w:b/>
-          <w:sz w:val="20"/>
-        </w:rPr>
-        <w:t>Mathematical Packages</w:t>
-      </w:r>
-    </w:p>
-    <w:p>
-      <w:pPr>
-        <w:pStyle w:val="NormalBodyText"/>
-        <w:jc w:val="both"/>
-        <w:rPr>
-          <w:sz w:val="20"/>
-        </w:rPr>
-      </w:pPr>
-      <w:r>
-        <w:rPr>
-          <w:sz w:val="20"/>
-        </w:rPr>
-        <w:t xml:space="preserve">• </w:t>
-      </w:r>
-      <w:r>
-        <w:rPr>
-          <w:sz w:val="20"/>
-        </w:rPr>
-        <w:t>MATLAB</w:t>
-      </w:r>
-      <w:r>
-        <w:rPr>
-          <w:sz w:val="20"/>
-        </w:rPr>
-        <w:t xml:space="preserve"> and</w:t>
-      </w:r>
-      <w:r>
-        <w:rPr>
-          <w:sz w:val="20"/>
-        </w:rPr>
-        <w:t xml:space="preserve"> Mathematica</w:t>
-      </w:r>
-    </w:p>
-    <w:p>
-      <w:pPr>
         <w:pStyle w:val="NormalBodyText"/>
         <w:jc w:val="both"/>
         <w:rPr>
@@ -4156,7 +4144,14 @@
           <w:b/>
           <w:sz w:val="20"/>
         </w:rPr>
-        <w:t>Statistical Mechanics Molecular</w:t>
+        <w:t xml:space="preserve">Statistical Mechanics </w:t>
+      </w:r>
+      <w:r>
+        <w:rPr>
+          <w:b/>
+          <w:sz w:val="20"/>
+        </w:rPr>
+        <w:t>Probabilistic</w:t>
       </w:r>
       <w:r>
         <w:rPr>
@@ -6685,7 +6680,7 @@
       <w:rPr>
         <w:noProof/>
       </w:rPr>
-      <w:t>2</w:t>
+      <w:t>3</w:t>
     </w:r>
     <w:r>
       <w:rPr>
@@ -6702,7 +6697,7 @@
   <w:abstractNum w:abstractNumId="0">
     <w:nsid w:val="FFFFFF7F"/>
     <w:multiLevelType w:val="singleLevel"/>
-    <w:tmpl w:val="DEAE64C0"/>
+    <w:tmpl w:val="56B49B6A"/>
     <w:lvl w:ilvl="0">
       <w:start w:val="1"/>
       <w:numFmt w:val="decimal"/>
@@ -6719,7 +6714,7 @@
   <w:abstractNum w:abstractNumId="1">
     <w:nsid w:val="FFFFFF83"/>
     <w:multiLevelType w:val="singleLevel"/>
-    <w:tmpl w:val="B18CE558"/>
+    <w:tmpl w:val="E160C404"/>
     <w:lvl w:ilvl="0">
       <w:start w:val="1"/>
       <w:numFmt w:val="bullet"/>
@@ -6739,7 +6734,7 @@
   <w:abstractNum w:abstractNumId="2">
     <w:nsid w:val="FFFFFF88"/>
     <w:multiLevelType w:val="singleLevel"/>
-    <w:tmpl w:val="C8AE6F7E"/>
+    <w:tmpl w:val="221CF836"/>
     <w:lvl w:ilvl="0">
       <w:start w:val="1"/>
       <w:numFmt w:val="decimal"/>
@@ -6756,7 +6751,7 @@
   <w:abstractNum w:abstractNumId="3">
     <w:nsid w:val="FFFFFF89"/>
     <w:multiLevelType w:val="singleLevel"/>
-    <w:tmpl w:val="5C32636E"/>
+    <w:tmpl w:val="78049A7C"/>
     <w:lvl w:ilvl="0">
       <w:start w:val="1"/>
       <w:numFmt w:val="bullet"/>
@@ -8349,6 +8344,7 @@
     <w:rsid w:val="00545A67"/>
     <w:rsid w:val="005914F2"/>
     <w:rsid w:val="006021CB"/>
+    <w:rsid w:val="0065644A"/>
     <w:rsid w:val="006A1408"/>
     <w:rsid w:val="006E1FEB"/>
     <w:rsid w:val="00727B7C"/>
@@ -9767,7 +9763,7 @@
 </file>
 
 <file path=customXml/itemProps2.xml><?xml version="1.0" encoding="utf-8"?>
-<ds:datastoreItem xmlns:ds="http://schemas.openxmlformats.org/officeDocument/2006/customXml" ds:itemID="{E7EF905E-3212-4B3B-8748-B6B971657740}">
+<ds:datastoreItem xmlns:ds="http://schemas.openxmlformats.org/officeDocument/2006/customXml" ds:itemID="{7BCA9615-0CE6-4881-B952-2B2ACC6C0D07}">
   <ds:schemaRefs>
     <ds:schemaRef ds:uri="http://schemas.openxmlformats.org/officeDocument/2006/bibliography"/>
   </ds:schemaRefs>

</xml_diff>